<commit_message>
updated machine learning mockup
</commit_message>
<xml_diff>
--- a/Machine_Learning/machine_learning_mock_up.docx
+++ b/Machine_Learning/machine_learning_mock_up.docx
@@ -17,7 +17,23 @@
           <w:b/>
           <w:sz w:val="24"/>
         </w:rPr>
-        <w:t xml:space="preserve">Machine Learning Mock Up </w:t>
+        <w:t xml:space="preserve">Machine Learning </w:t>
+      </w:r>
+      <w:r>
+        <w:rPr>
+          <w:rFonts w:ascii="Arial" w:hAnsi="Arial" w:cs="Arial"/>
+          <w:b/>
+          <w:sz w:val="24"/>
+        </w:rPr>
+        <w:t>Mockup</w:t>
+      </w:r>
+      <w:r>
+        <w:rPr>
+          <w:rFonts w:ascii="Arial" w:hAnsi="Arial" w:cs="Arial"/>
+          <w:b/>
+          <w:sz w:val="24"/>
+        </w:rPr>
+        <w:t xml:space="preserve"> </w:t>
       </w:r>
     </w:p>
     <w:p>
@@ -71,9 +87,9 @@
           <w:sz w:val="24"/>
         </w:rPr>
         <w:drawing>
-          <wp:inline distT="0" distB="0" distL="0" distR="0" wp14:anchorId="4F9F2AC5" wp14:editId="2960EE7D">
-            <wp:extent cx="7667625" cy="5686425"/>
-            <wp:effectExtent l="0" t="0" r="28575" b="9525"/>
+          <wp:inline distT="0" distB="0" distL="0" distR="0" wp14:anchorId="4F9F2AC5" wp14:editId="3446B214">
+            <wp:extent cx="7667625" cy="5872162"/>
+            <wp:effectExtent l="19050" t="0" r="9525" b="33655"/>
             <wp:docPr id="1" name="Diagram 1"/>
             <wp:cNvGraphicFramePr/>
             <a:graphic xmlns:a="http://schemas.openxmlformats.org/drawingml/2006/main">
@@ -103,7 +119,27 @@
           <w:sz w:val="24"/>
           <w:szCs w:val="24"/>
         </w:rPr>
-        <w:t xml:space="preserve">Generate classification score  </w:t>
+        <w:t xml:space="preserve">Generate classification </w:t>
+      </w:r>
+      <w:proofErr w:type="gramStart"/>
+      <w:r>
+        <w:rPr>
+          <w:rFonts w:ascii="Calibri" w:eastAsia="+mn-ea" w:hAnsi="Calibri" w:cs="+mn-cs"/>
+          <w:color w:val="FFFFFF"/>
+          <w:sz w:val="24"/>
+          <w:szCs w:val="24"/>
+        </w:rPr>
+        <w:t>score</w:t>
+      </w:r>
+      <w:proofErr w:type="gramEnd"/>
+      <w:r>
+        <w:rPr>
+          <w:rFonts w:ascii="Calibri" w:eastAsia="+mn-ea" w:hAnsi="Calibri" w:cs="+mn-cs"/>
+          <w:color w:val="FFFFFF"/>
+          <w:sz w:val="24"/>
+          <w:szCs w:val="24"/>
+        </w:rPr>
+        <w:t xml:space="preserve">  </w:t>
       </w:r>
     </w:p>
     <w:p>
@@ -118,6 +154,7 @@
           <w:rFonts w:ascii="Arial" w:hAnsi="Arial" w:cs="Arial"/>
           <w:sz w:val="24"/>
         </w:rPr>
+        <w:lastRenderedPageBreak/>
         <w:t xml:space="preserve">May </w:t>
       </w:r>
       <w:r>
@@ -139,8 +176,33 @@
           <w:rFonts w:ascii="Arial" w:hAnsi="Arial" w:cs="Arial"/>
           <w:sz w:val="24"/>
         </w:rPr>
-        <w:t>to get text variables to numbers</w:t>
+        <w:t xml:space="preserve">to get text variables to </w:t>
       </w:r>
+      <w:proofErr w:type="gramStart"/>
+      <w:r>
+        <w:rPr>
+          <w:rFonts w:ascii="Arial" w:hAnsi="Arial" w:cs="Arial"/>
+          <w:sz w:val="24"/>
+        </w:rPr>
+        <w:t>numbers</w:t>
+      </w:r>
+      <w:proofErr w:type="gramEnd"/>
+    </w:p>
+    <w:p>
+      <w:pPr>
+        <w:rPr>
+          <w:rFonts w:ascii="Arial" w:hAnsi="Arial" w:cs="Arial"/>
+          <w:sz w:val="24"/>
+        </w:rPr>
+      </w:pPr>
+    </w:p>
+    <w:p>
+      <w:pPr>
+        <w:rPr>
+          <w:rFonts w:ascii="Arial" w:hAnsi="Arial" w:cs="Arial"/>
+          <w:sz w:val="24"/>
+        </w:rPr>
+      </w:pPr>
     </w:p>
     <w:sectPr>
       <w:pgSz w:w="15840" w:h="12240" w:orient="landscape"/>
@@ -155,6 +217,146 @@
 <file path=word/numbering.xml><?xml version="1.0" encoding="utf-8"?>
 <w:numbering xmlns:wpc="http://schemas.microsoft.com/office/word/2010/wordprocessingCanvas" xmlns:cx="http://schemas.microsoft.com/office/drawing/2014/chartex" xmlns:cx1="http://schemas.microsoft.com/office/drawing/2015/9/8/chartex" xmlns:cx2="http://schemas.microsoft.com/office/drawing/2015/10/21/chartex" xmlns:cx3="http://schemas.microsoft.com/office/drawing/2016/5/9/chartex" xmlns:cx4="http://schemas.microsoft.com/office/drawing/2016/5/10/chartex" xmlns:cx5="http://schemas.microsoft.com/office/drawing/2016/5/11/chartex" xmlns:cx6="http://schemas.microsoft.com/office/drawing/2016/5/12/chartex" xmlns:cx7="http://schemas.microsoft.com/office/drawing/2016/5/13/chartex" xmlns:cx8="http://schemas.microsoft.com/office/drawing/2016/5/14/chartex" xmlns:mc="http://schemas.openxmlformats.org/markup-compatibility/2006" xmlns:aink="http://schemas.microsoft.com/office/drawing/2016/ink" xmlns:am3d="http://schemas.microsoft.com/office/drawing/2017/model3d" xmlns:o="urn:schemas-microsoft-com:office:office" xmlns:oel="http://schemas.microsoft.com/office/2019/extlst" xmlns:r="http://schemas.openxmlformats.org/officeDocument/2006/relationships" xmlns:m="http://schemas.openxmlformats.org/officeDocument/2006/math" xmlns:v="urn:schemas-microsoft-com:vml" xmlns:wp14="http://schemas.microsoft.com/office/word/2010/wordprocessingDrawing" xmlns:wp="http://schemas.openxmlformats.org/drawingml/2006/wordprocessingDrawing" xmlns:w10="urn:schemas-microsoft-com:office:word" xmlns:w="http://schemas.openxmlformats.org/wordprocessingml/2006/main" xmlns:w14="http://schemas.microsoft.com/office/word/2010/wordml" xmlns:w15="http://schemas.microsoft.com/office/word/2012/wordml" xmlns:w16cex="http://schemas.microsoft.com/office/word/2018/wordml/cex" xmlns:w16cid="http://schemas.microsoft.com/office/word/2016/wordml/cid" xmlns:w16="http://schemas.microsoft.com/office/word/2018/wordml" xmlns:w16du="http://schemas.microsoft.com/office/word/2023/wordml/word16du" xmlns:w16sdtdh="http://schemas.microsoft.com/office/word/2020/wordml/sdtdatahash" xmlns:w16se="http://schemas.microsoft.com/office/word/2015/wordml/symex" xmlns:wpg="http://schemas.microsoft.com/office/word/2010/wordprocessingGroup" xmlns:wpi="http://schemas.microsoft.com/office/word/2010/wordprocessingInk" xmlns:wne="http://schemas.microsoft.com/office/word/2006/wordml" xmlns:wps="http://schemas.microsoft.com/office/word/2010/wordprocessingShape" mc:Ignorable="w14 w15 w16se w16cid w16 w16cex w16sdtdh wp14">
   <w:abstractNum w:abstractNumId="0" w15:restartNumberingAfterBreak="0">
+    <w:nsid w:val="0D955295"/>
+    <w:multiLevelType w:val="hybridMultilevel"/>
+    <w:tmpl w:val="B5DA0EE0"/>
+    <w:lvl w:ilvl="0" w:tplc="2430BFC0">
+      <w:start w:val="1"/>
+      <w:numFmt w:val="bullet"/>
+      <w:lvlText w:val="•"/>
+      <w:lvlJc w:val="left"/>
+      <w:pPr>
+        <w:tabs>
+          <w:tab w:val="num" w:pos="720"/>
+        </w:tabs>
+        <w:ind w:left="720" w:hanging="360"/>
+      </w:pPr>
+      <w:rPr>
+        <w:rFonts w:ascii="Times New Roman" w:hAnsi="Times New Roman" w:hint="default"/>
+      </w:rPr>
+    </w:lvl>
+    <w:lvl w:ilvl="1" w:tplc="CF9AC2F4" w:tentative="1">
+      <w:start w:val="1"/>
+      <w:numFmt w:val="bullet"/>
+      <w:lvlText w:val="•"/>
+      <w:lvlJc w:val="left"/>
+      <w:pPr>
+        <w:tabs>
+          <w:tab w:val="num" w:pos="1440"/>
+        </w:tabs>
+        <w:ind w:left="1440" w:hanging="360"/>
+      </w:pPr>
+      <w:rPr>
+        <w:rFonts w:ascii="Times New Roman" w:hAnsi="Times New Roman" w:hint="default"/>
+      </w:rPr>
+    </w:lvl>
+    <w:lvl w:ilvl="2" w:tplc="BB8C648E" w:tentative="1">
+      <w:start w:val="1"/>
+      <w:numFmt w:val="bullet"/>
+      <w:lvlText w:val="•"/>
+      <w:lvlJc w:val="left"/>
+      <w:pPr>
+        <w:tabs>
+          <w:tab w:val="num" w:pos="2160"/>
+        </w:tabs>
+        <w:ind w:left="2160" w:hanging="360"/>
+      </w:pPr>
+      <w:rPr>
+        <w:rFonts w:ascii="Times New Roman" w:hAnsi="Times New Roman" w:hint="default"/>
+      </w:rPr>
+    </w:lvl>
+    <w:lvl w:ilvl="3" w:tplc="20468206" w:tentative="1">
+      <w:start w:val="1"/>
+      <w:numFmt w:val="bullet"/>
+      <w:lvlText w:val="•"/>
+      <w:lvlJc w:val="left"/>
+      <w:pPr>
+        <w:tabs>
+          <w:tab w:val="num" w:pos="2880"/>
+        </w:tabs>
+        <w:ind w:left="2880" w:hanging="360"/>
+      </w:pPr>
+      <w:rPr>
+        <w:rFonts w:ascii="Times New Roman" w:hAnsi="Times New Roman" w:hint="default"/>
+      </w:rPr>
+    </w:lvl>
+    <w:lvl w:ilvl="4" w:tplc="C2108C0E" w:tentative="1">
+      <w:start w:val="1"/>
+      <w:numFmt w:val="bullet"/>
+      <w:lvlText w:val="•"/>
+      <w:lvlJc w:val="left"/>
+      <w:pPr>
+        <w:tabs>
+          <w:tab w:val="num" w:pos="3600"/>
+        </w:tabs>
+        <w:ind w:left="3600" w:hanging="360"/>
+      </w:pPr>
+      <w:rPr>
+        <w:rFonts w:ascii="Times New Roman" w:hAnsi="Times New Roman" w:hint="default"/>
+      </w:rPr>
+    </w:lvl>
+    <w:lvl w:ilvl="5" w:tplc="9E2A3602" w:tentative="1">
+      <w:start w:val="1"/>
+      <w:numFmt w:val="bullet"/>
+      <w:lvlText w:val="•"/>
+      <w:lvlJc w:val="left"/>
+      <w:pPr>
+        <w:tabs>
+          <w:tab w:val="num" w:pos="4320"/>
+        </w:tabs>
+        <w:ind w:left="4320" w:hanging="360"/>
+      </w:pPr>
+      <w:rPr>
+        <w:rFonts w:ascii="Times New Roman" w:hAnsi="Times New Roman" w:hint="default"/>
+      </w:rPr>
+    </w:lvl>
+    <w:lvl w:ilvl="6" w:tplc="46D8223C" w:tentative="1">
+      <w:start w:val="1"/>
+      <w:numFmt w:val="bullet"/>
+      <w:lvlText w:val="•"/>
+      <w:lvlJc w:val="left"/>
+      <w:pPr>
+        <w:tabs>
+          <w:tab w:val="num" w:pos="5040"/>
+        </w:tabs>
+        <w:ind w:left="5040" w:hanging="360"/>
+      </w:pPr>
+      <w:rPr>
+        <w:rFonts w:ascii="Times New Roman" w:hAnsi="Times New Roman" w:hint="default"/>
+      </w:rPr>
+    </w:lvl>
+    <w:lvl w:ilvl="7" w:tplc="E0EC5680" w:tentative="1">
+      <w:start w:val="1"/>
+      <w:numFmt w:val="bullet"/>
+      <w:lvlText w:val="•"/>
+      <w:lvlJc w:val="left"/>
+      <w:pPr>
+        <w:tabs>
+          <w:tab w:val="num" w:pos="5760"/>
+        </w:tabs>
+        <w:ind w:left="5760" w:hanging="360"/>
+      </w:pPr>
+      <w:rPr>
+        <w:rFonts w:ascii="Times New Roman" w:hAnsi="Times New Roman" w:hint="default"/>
+      </w:rPr>
+    </w:lvl>
+    <w:lvl w:ilvl="8" w:tplc="E50A4872" w:tentative="1">
+      <w:start w:val="1"/>
+      <w:numFmt w:val="bullet"/>
+      <w:lvlText w:val="•"/>
+      <w:lvlJc w:val="left"/>
+      <w:pPr>
+        <w:tabs>
+          <w:tab w:val="num" w:pos="6480"/>
+        </w:tabs>
+        <w:ind w:left="6480" w:hanging="360"/>
+      </w:pPr>
+      <w:rPr>
+        <w:rFonts w:ascii="Times New Roman" w:hAnsi="Times New Roman" w:hint="default"/>
+      </w:rPr>
+    </w:lvl>
+  </w:abstractNum>
+  <w:abstractNum w:abstractNumId="1" w15:restartNumberingAfterBreak="0">
     <w:nsid w:val="61DA3DA4"/>
     <w:multiLevelType w:val="hybridMultilevel"/>
     <w:tmpl w:val="0652DDDC"/>
@@ -294,7 +496,7 @@
       </w:rPr>
     </w:lvl>
   </w:abstractNum>
-  <w:abstractNum w:abstractNumId="1" w15:restartNumberingAfterBreak="0">
+  <w:abstractNum w:abstractNumId="2" w15:restartNumberingAfterBreak="0">
     <w:nsid w:val="794C18C7"/>
     <w:multiLevelType w:val="hybridMultilevel"/>
     <w:tmpl w:val="7A1AD846"/>
@@ -407,9 +609,12 @@
     </w:lvl>
   </w:abstractNum>
   <w:num w:numId="1" w16cid:durableId="857163018">
+    <w:abstractNumId w:val="2"/>
+  </w:num>
+  <w:num w:numId="2" w16cid:durableId="2012759995">
     <w:abstractNumId w:val="1"/>
   </w:num>
-  <w:num w:numId="2" w16cid:durableId="2012759995">
+  <w:num w:numId="3" w16cid:durableId="60904710">
     <w:abstractNumId w:val="0"/>
   </w:num>
 </w:numbering>
@@ -538,6 +743,7 @@
     <w:lsdException w:name="HTML Sample" w:semiHidden="1" w:unhideWhenUsed="1"/>
     <w:lsdException w:name="HTML Typewriter" w:semiHidden="1" w:unhideWhenUsed="1"/>
     <w:lsdException w:name="HTML Variable" w:semiHidden="1" w:unhideWhenUsed="1"/>
+    <w:lsdException w:name="Normal Table" w:semiHidden="1" w:unhideWhenUsed="1"/>
     <w:lsdException w:name="annotation subject" w:semiHidden="1" w:unhideWhenUsed="1"/>
     <w:lsdException w:name="No List" w:semiHidden="1" w:unhideWhenUsed="1"/>
     <w:lsdException w:name="Outline List 1" w:semiHidden="1" w:unhideWhenUsed="1"/>
@@ -580,8 +786,11 @@
     <w:lsdException w:name="Table Contemporary" w:semiHidden="1" w:unhideWhenUsed="1"/>
     <w:lsdException w:name="Table Elegant" w:semiHidden="1" w:unhideWhenUsed="1"/>
     <w:lsdException w:name="Table Professional" w:semiHidden="1" w:unhideWhenUsed="1"/>
+    <w:lsdException w:name="Table Subtle 1" w:semiHidden="1" w:unhideWhenUsed="1"/>
     <w:lsdException w:name="Table Subtle 2" w:semiHidden="1" w:unhideWhenUsed="1"/>
     <w:lsdException w:name="Table Web 1" w:semiHidden="1" w:unhideWhenUsed="1"/>
+    <w:lsdException w:name="Table Web 2" w:semiHidden="1" w:unhideWhenUsed="1"/>
+    <w:lsdException w:name="Table Web 3" w:semiHidden="1" w:unhideWhenUsed="1"/>
     <w:lsdException w:name="Balloon Text" w:semiHidden="1" w:unhideWhenUsed="1"/>
     <w:lsdException w:name="Table Grid" w:uiPriority="39"/>
     <w:lsdException w:name="Table Theme" w:semiHidden="1" w:unhideWhenUsed="1"/>
@@ -813,7 +1022,6 @@
   <w:style w:type="character" w:default="1" w:styleId="DefaultParagraphFont">
     <w:name w:val="Default Paragraph Font"/>
     <w:uiPriority w:val="1"/>
-    <w:semiHidden/>
     <w:unhideWhenUsed/>
   </w:style>
   <w:style w:type="table" w:default="1" w:styleId="TableNormal">
@@ -1621,7 +1829,7 @@
         <a:p>
           <a:r>
             <a:rPr lang="en-US"/>
-            <a:t>Define Features and  Target</a:t>
+            <a:t>Define Features and Target</a:t>
           </a:r>
         </a:p>
       </dgm:t>
@@ -1649,15 +1857,19 @@
       </dgm:t>
     </dgm:pt>
     <dgm:pt modelId="{7E7DD626-1587-4FBE-9C7F-24BFA41BEEF9}">
-      <dgm:prSet phldrT="[Text]"/>
+      <dgm:prSet phldrT="[Text]" custT="1"/>
       <dgm:spPr/>
       <dgm:t>
         <a:bodyPr/>
         <a:lstStyle/>
         <a:p>
           <a:r>
-            <a:rPr lang="en-US"/>
-            <a:t> Features: BMI, Smoker, Drink_Amount, Education, Gen_Health, Age, Exercise, Income, Medical_Care, Ethnicity, Sex, Diet_Fruit, Diet_Vegetables</a:t>
+            <a:rPr lang="en-US" sz="800"/>
+            <a:t> </a:t>
+          </a:r>
+          <a:r>
+            <a:rPr lang="en-US" sz="900"/>
+            <a:t>Features: Race, High Cholesterol, High Blood Pressure, BMI, Smoking, Drinking, Education, General Health, Age, Exercise, Fruit, Vegetables, Income, Medcost and Sex</a:t>
           </a:r>
         </a:p>
       </dgm:t>
@@ -1757,14 +1969,14 @@
       </dgm:t>
     </dgm:pt>
     <dgm:pt modelId="{1DDBFA38-C66C-4E8A-BD97-A3D9A02FCF2E}">
-      <dgm:prSet phldrT="[Text]"/>
+      <dgm:prSet phldrT="[Text]" custT="1"/>
       <dgm:spPr/>
       <dgm:t>
         <a:bodyPr/>
         <a:lstStyle/>
         <a:p>
           <a:r>
-            <a:rPr lang="en-US"/>
+            <a:rPr lang="en-US" sz="1100"/>
             <a:t> Create StandardScaler instance</a:t>
           </a:r>
         </a:p>
@@ -1793,14 +2005,14 @@
       </dgm:t>
     </dgm:pt>
     <dgm:pt modelId="{14B898EB-B8B4-4952-AF6A-F8E26A58C1B9}">
-      <dgm:prSet phldrT="[Text]"/>
+      <dgm:prSet phldrT="[Text]" custT="1"/>
       <dgm:spPr/>
       <dgm:t>
         <a:bodyPr/>
         <a:lstStyle/>
         <a:p>
           <a:r>
-            <a:rPr lang="en-US"/>
+            <a:rPr lang="en-US" sz="1100"/>
             <a:t> Fit StandardScaler</a:t>
           </a:r>
         </a:p>
@@ -1829,14 +2041,14 @@
       </dgm:t>
     </dgm:pt>
     <dgm:pt modelId="{4CB0A176-2CA6-4B10-9232-BACBDAD35D04}">
-      <dgm:prSet phldrT="[Text]"/>
+      <dgm:prSet phldrT="[Text]" custT="1"/>
       <dgm:spPr/>
       <dgm:t>
         <a:bodyPr/>
         <a:lstStyle/>
         <a:p>
           <a:r>
-            <a:rPr lang="en-US"/>
+            <a:rPr lang="en-US" sz="1100"/>
             <a:t> Scale Data </a:t>
           </a:r>
         </a:p>
@@ -1937,14 +2149,14 @@
       </dgm:t>
     </dgm:pt>
     <dgm:pt modelId="{57AD6BD8-49D0-488F-BD74-6ECEA619182A}">
-      <dgm:prSet phldrT="[Text]"/>
+      <dgm:prSet phldrT="[Text]" custT="1"/>
       <dgm:spPr/>
       <dgm:t>
         <a:bodyPr/>
         <a:lstStyle/>
         <a:p>
           <a:r>
-            <a:rPr lang="en-US"/>
+            <a:rPr lang="en-US" sz="1100"/>
             <a:t> Create Random Forest Classifier model </a:t>
           </a:r>
         </a:p>
@@ -1973,14 +2185,14 @@
       </dgm:t>
     </dgm:pt>
     <dgm:pt modelId="{DA94E789-36E3-4779-8772-E8F06D534DA5}">
-      <dgm:prSet phldrT="[Text]"/>
+      <dgm:prSet phldrT="[Text]" custT="1"/>
       <dgm:spPr/>
       <dgm:t>
         <a:bodyPr/>
         <a:lstStyle/>
         <a:p>
           <a:r>
-            <a:rPr lang="en-US"/>
+            <a:rPr lang="en-US" sz="1100"/>
             <a:t>  Fit model</a:t>
           </a:r>
         </a:p>
@@ -2009,14 +2221,14 @@
       </dgm:t>
     </dgm:pt>
     <dgm:pt modelId="{CB12D720-9328-4666-B41A-ACF49DD25D00}">
-      <dgm:prSet phldrT="[Text]"/>
+      <dgm:prSet phldrT="[Text]" custT="1"/>
       <dgm:spPr/>
       <dgm:t>
         <a:bodyPr/>
         <a:lstStyle/>
         <a:p>
           <a:r>
-            <a:rPr lang="en-US"/>
+            <a:rPr lang="en-US" sz="1100"/>
             <a:t> Validate and make predictions with testing data </a:t>
           </a:r>
         </a:p>
@@ -2081,14 +2293,14 @@
       </dgm:t>
     </dgm:pt>
     <dgm:pt modelId="{EAB830BF-D0D6-46D9-9A2F-592700FA0A3C}">
-      <dgm:prSet phldrT="[Text]"/>
+      <dgm:prSet phldrT="[Text]" custT="1"/>
       <dgm:spPr/>
       <dgm:t>
         <a:bodyPr/>
         <a:lstStyle/>
         <a:p>
           <a:r>
-            <a:rPr lang="en-US"/>
+            <a:rPr lang="en-US" sz="1100"/>
             <a:t> Evaluate performance with accuracy score </a:t>
           </a:r>
         </a:p>
@@ -2117,14 +2329,14 @@
       </dgm:t>
     </dgm:pt>
     <dgm:pt modelId="{AABCD3AA-7971-4BA1-A9CE-0D9E9E415461}">
-      <dgm:prSet phldrT="[Text]"/>
+      <dgm:prSet phldrT="[Text]" custT="1"/>
       <dgm:spPr/>
       <dgm:t>
         <a:bodyPr/>
         <a:lstStyle/>
         <a:p>
           <a:r>
-            <a:rPr lang="en-US"/>
+            <a:rPr lang="en-US" sz="1100"/>
             <a:t> Generate confusion matrix </a:t>
           </a:r>
         </a:p>
@@ -2153,14 +2365,14 @@
       </dgm:t>
     </dgm:pt>
     <dgm:pt modelId="{3673E083-3575-4ADA-9E58-38593A2085DE}">
-      <dgm:prSet phldrT="[Text]"/>
+      <dgm:prSet phldrT="[Text]" custT="1"/>
       <dgm:spPr/>
       <dgm:t>
         <a:bodyPr/>
         <a:lstStyle/>
         <a:p>
           <a:r>
-            <a:rPr lang="en-US"/>
+            <a:rPr lang="en-US" sz="1100"/>
             <a:t> Generate classification score  </a:t>
           </a:r>
         </a:p>
@@ -2225,15 +2437,19 @@
       </dgm:t>
     </dgm:pt>
     <dgm:pt modelId="{78FA833B-A34A-409C-9B96-4D798C473025}">
-      <dgm:prSet phldrT="[Text]"/>
+      <dgm:prSet phldrT="[Text]" custT="1"/>
       <dgm:spPr/>
       <dgm:t>
         <a:bodyPr/>
         <a:lstStyle/>
         <a:p>
           <a:r>
-            <a:rPr lang="en-US"/>
-            <a:t> Rank importance of features</a:t>
+            <a:rPr lang="en-US" sz="1900"/>
+            <a:t> </a:t>
+          </a:r>
+          <a:r>
+            <a:rPr lang="en-US" sz="1100"/>
+            <a:t>Rank importance of features</a:t>
           </a:r>
         </a:p>
       </dgm:t>
@@ -2261,14 +2477,14 @@
       </dgm:t>
     </dgm:pt>
     <dgm:pt modelId="{6719419C-C127-49E7-A008-8AEB7A0545FA}">
-      <dgm:prSet phldrT="[Text]"/>
+      <dgm:prSet phldrT="[Text]" custT="1"/>
       <dgm:spPr/>
       <dgm:t>
         <a:bodyPr/>
         <a:lstStyle/>
         <a:p>
           <a:r>
-            <a:rPr lang="en-US"/>
+            <a:rPr lang="en-US" sz="1100"/>
             <a:t>  Sort features</a:t>
           </a:r>
         </a:p>
@@ -2479,7 +2695,7 @@
       <dgm:spPr/>
     </dgm:pt>
     <dgm:pt modelId="{89E7C972-C2DD-4139-A9DA-EE82B4FD2A8F}" type="pres">
-      <dgm:prSet presAssocID="{2F316BE0-4515-4754-B512-5D9A071053D9}" presName="parentTextArrow" presStyleLbl="node1" presStyleIdx="4" presStyleCnt="6"/>
+      <dgm:prSet presAssocID="{2F316BE0-4515-4754-B512-5D9A071053D9}" presName="parentTextArrow" presStyleLbl="node1" presStyleIdx="4" presStyleCnt="6" custScaleY="86915"/>
       <dgm:spPr/>
     </dgm:pt>
     <dgm:pt modelId="{3A0733B1-95E5-4B46-82C9-E66178F2997D}" type="pres">
@@ -2630,8 +2846,8 @@
       </dsp:nvSpPr>
       <dsp:spPr>
         <a:xfrm>
-          <a:off x="0" y="5024298"/>
-          <a:ext cx="7667625" cy="659436"/>
+          <a:off x="0" y="5172757"/>
+          <a:ext cx="7667625" cy="697462"/>
         </a:xfrm>
         <a:prstGeom prst="rect">
           <a:avLst/>
@@ -2673,12 +2889,12 @@
         </a:fontRef>
       </dsp:style>
       <dsp:txBody>
-        <a:bodyPr spcFirstLastPara="0" vert="horz" wrap="square" lIns="85344" tIns="85344" rIns="85344" bIns="85344" numCol="1" spcCol="1270" anchor="ctr" anchorCtr="0">
+        <a:bodyPr spcFirstLastPara="0" vert="horz" wrap="square" lIns="92456" tIns="92456" rIns="92456" bIns="92456" numCol="1" spcCol="1270" anchor="ctr" anchorCtr="0">
           <a:noAutofit/>
         </a:bodyPr>
         <a:lstStyle/>
         <a:p>
-          <a:pPr marL="0" lvl="0" indent="0" algn="ctr" defTabSz="533400">
+          <a:pPr marL="0" lvl="0" indent="0" algn="ctr" defTabSz="577850">
             <a:lnSpc>
               <a:spcPct val="90000"/>
             </a:lnSpc>
@@ -2691,14 +2907,14 @@
             <a:buNone/>
           </a:pPr>
           <a:r>
-            <a:rPr lang="en-US" sz="1200" kern="1200"/>
+            <a:rPr lang="en-US" sz="1300" kern="1200"/>
             <a:t>Display Data </a:t>
           </a:r>
         </a:p>
       </dsp:txBody>
       <dsp:txXfrm>
-        <a:off x="0" y="5024298"/>
-        <a:ext cx="7667625" cy="356095"/>
+        <a:off x="0" y="5172757"/>
+        <a:ext cx="7667625" cy="376629"/>
       </dsp:txXfrm>
     </dsp:sp>
     <dsp:sp modelId="{5CCFFEF6-875E-4FA3-8290-F89AAC64C366}">
@@ -2708,8 +2924,8 @@
       </dsp:nvSpPr>
       <dsp:spPr>
         <a:xfrm>
-          <a:off x="7399" y="5367205"/>
-          <a:ext cx="3833812" cy="303340"/>
+          <a:off x="7399" y="5535437"/>
+          <a:ext cx="3833812" cy="320832"/>
         </a:xfrm>
         <a:prstGeom prst="rect">
           <a:avLst/>
@@ -2753,12 +2969,12 @@
         <a:fontRef idx="minor"/>
       </dsp:style>
       <dsp:txBody>
-        <a:bodyPr spcFirstLastPara="0" vert="horz" wrap="square" lIns="64008" tIns="11430" rIns="64008" bIns="11430" numCol="1" spcCol="1270" anchor="ctr" anchorCtr="0">
+        <a:bodyPr spcFirstLastPara="0" vert="horz" wrap="square" lIns="135128" tIns="24130" rIns="135128" bIns="24130" numCol="1" spcCol="1270" anchor="ctr" anchorCtr="0">
           <a:noAutofit/>
         </a:bodyPr>
         <a:lstStyle/>
         <a:p>
-          <a:pPr marL="0" lvl="0" indent="0" algn="ctr" defTabSz="400050">
+          <a:pPr marL="0" lvl="0" indent="0" algn="ctr" defTabSz="844550">
             <a:lnSpc>
               <a:spcPct val="90000"/>
             </a:lnSpc>
@@ -2771,14 +2987,18 @@
             <a:buNone/>
           </a:pPr>
           <a:r>
-            <a:rPr lang="en-US" sz="900" kern="1200"/>
-            <a:t> Rank importance of features</a:t>
+            <a:rPr lang="en-US" sz="1900" kern="1200"/>
+            <a:t> </a:t>
+          </a:r>
+          <a:r>
+            <a:rPr lang="en-US" sz="1100" kern="1200"/>
+            <a:t>Rank importance of features</a:t>
           </a:r>
         </a:p>
       </dsp:txBody>
       <dsp:txXfrm>
-        <a:off x="7399" y="5367205"/>
-        <a:ext cx="3833812" cy="303340"/>
+        <a:off x="7399" y="5535437"/>
+        <a:ext cx="3833812" cy="320832"/>
       </dsp:txXfrm>
     </dsp:sp>
     <dsp:sp modelId="{A1C606E2-117E-4F0C-A188-238CBFAF94FF}">
@@ -2788,8 +3008,8 @@
       </dsp:nvSpPr>
       <dsp:spPr>
         <a:xfrm>
-          <a:off x="3833812" y="5367205"/>
-          <a:ext cx="3833812" cy="303340"/>
+          <a:off x="3833812" y="5535437"/>
+          <a:ext cx="3833812" cy="320832"/>
         </a:xfrm>
         <a:prstGeom prst="rect">
           <a:avLst/>
@@ -2833,12 +3053,12 @@
         <a:fontRef idx="minor"/>
       </dsp:style>
       <dsp:txBody>
-        <a:bodyPr spcFirstLastPara="0" vert="horz" wrap="square" lIns="64008" tIns="11430" rIns="64008" bIns="11430" numCol="1" spcCol="1270" anchor="ctr" anchorCtr="0">
+        <a:bodyPr spcFirstLastPara="0" vert="horz" wrap="square" lIns="78232" tIns="13970" rIns="78232" bIns="13970" numCol="1" spcCol="1270" anchor="ctr" anchorCtr="0">
           <a:noAutofit/>
         </a:bodyPr>
         <a:lstStyle/>
         <a:p>
-          <a:pPr marL="0" lvl="0" indent="0" algn="ctr" defTabSz="400050">
+          <a:pPr marL="0" lvl="0" indent="0" algn="ctr" defTabSz="488950">
             <a:lnSpc>
               <a:spcPct val="90000"/>
             </a:lnSpc>
@@ -2851,14 +3071,14 @@
             <a:buNone/>
           </a:pPr>
           <a:r>
-            <a:rPr lang="en-US" sz="900" kern="1200"/>
+            <a:rPr lang="en-US" sz="1100" kern="1200"/>
             <a:t>  Sort features</a:t>
           </a:r>
         </a:p>
       </dsp:txBody>
       <dsp:txXfrm>
-        <a:off x="3833812" y="5367205"/>
-        <a:ext cx="3833812" cy="303340"/>
+        <a:off x="3833812" y="5535437"/>
+        <a:ext cx="3833812" cy="320832"/>
       </dsp:txXfrm>
     </dsp:sp>
     <dsp:sp modelId="{4E9FAC2B-2BAE-45E5-9C66-B01999650B97}">
@@ -2868,8 +3088,8 @@
       </dsp:nvSpPr>
       <dsp:spPr>
         <a:xfrm rot="10800000">
-          <a:off x="0" y="4019976"/>
-          <a:ext cx="7667625" cy="1014213"/>
+          <a:off x="0" y="4110521"/>
+          <a:ext cx="7667625" cy="1072697"/>
         </a:xfrm>
         <a:prstGeom prst="upArrowCallout">
           <a:avLst/>
@@ -2911,12 +3131,12 @@
         </a:fontRef>
       </dsp:style>
       <dsp:txBody>
-        <a:bodyPr spcFirstLastPara="0" vert="horz" wrap="square" lIns="85344" tIns="85344" rIns="85344" bIns="85344" numCol="1" spcCol="1270" anchor="ctr" anchorCtr="0">
+        <a:bodyPr spcFirstLastPara="0" vert="horz" wrap="square" lIns="92456" tIns="92456" rIns="92456" bIns="92456" numCol="1" spcCol="1270" anchor="ctr" anchorCtr="0">
           <a:noAutofit/>
         </a:bodyPr>
         <a:lstStyle/>
         <a:p>
-          <a:pPr marL="0" lvl="0" indent="0" algn="ctr" defTabSz="533400">
+          <a:pPr marL="0" lvl="0" indent="0" algn="ctr" defTabSz="577850">
             <a:lnSpc>
               <a:spcPct val="90000"/>
             </a:lnSpc>
@@ -2929,14 +3149,14 @@
             <a:buNone/>
           </a:pPr>
           <a:r>
-            <a:rPr lang="en-US" sz="1200" kern="1200"/>
+            <a:rPr lang="en-US" sz="1300" kern="1200"/>
             <a:t>Evaluate Model </a:t>
           </a:r>
         </a:p>
       </dsp:txBody>
       <dsp:txXfrm rot="-10800000">
-        <a:off x="0" y="4019976"/>
-        <a:ext cx="7667625" cy="355988"/>
+        <a:off x="0" y="4110521"/>
+        <a:ext cx="7667625" cy="376516"/>
       </dsp:txXfrm>
     </dsp:sp>
     <dsp:sp modelId="{F3B1D9E1-72DE-4548-BA1A-612BCFF7AC86}">
@@ -2946,8 +3166,8 @@
       </dsp:nvSpPr>
       <dsp:spPr>
         <a:xfrm>
-          <a:off x="3743" y="4375965"/>
-          <a:ext cx="2553379" cy="303249"/>
+          <a:off x="3743" y="4487038"/>
+          <a:ext cx="2553379" cy="320736"/>
         </a:xfrm>
         <a:prstGeom prst="rect">
           <a:avLst/>
@@ -2991,12 +3211,12 @@
         <a:fontRef idx="minor"/>
       </dsp:style>
       <dsp:txBody>
-        <a:bodyPr spcFirstLastPara="0" vert="horz" wrap="square" lIns="64008" tIns="11430" rIns="64008" bIns="11430" numCol="1" spcCol="1270" anchor="ctr" anchorCtr="0">
+        <a:bodyPr spcFirstLastPara="0" vert="horz" wrap="square" lIns="78232" tIns="13970" rIns="78232" bIns="13970" numCol="1" spcCol="1270" anchor="ctr" anchorCtr="0">
           <a:noAutofit/>
         </a:bodyPr>
         <a:lstStyle/>
         <a:p>
-          <a:pPr marL="0" lvl="0" indent="0" algn="ctr" defTabSz="400050">
+          <a:pPr marL="0" lvl="0" indent="0" algn="ctr" defTabSz="488950">
             <a:lnSpc>
               <a:spcPct val="90000"/>
             </a:lnSpc>
@@ -3009,14 +3229,14 @@
             <a:buNone/>
           </a:pPr>
           <a:r>
-            <a:rPr lang="en-US" sz="900" kern="1200"/>
+            <a:rPr lang="en-US" sz="1100" kern="1200"/>
             <a:t> Evaluate performance with accuracy score </a:t>
           </a:r>
         </a:p>
       </dsp:txBody>
       <dsp:txXfrm>
-        <a:off x="3743" y="4375965"/>
-        <a:ext cx="2553379" cy="303249"/>
+        <a:off x="3743" y="4487038"/>
+        <a:ext cx="2553379" cy="320736"/>
       </dsp:txXfrm>
     </dsp:sp>
     <dsp:sp modelId="{9B477425-782D-4A91-8F11-1C4383FDD14A}">
@@ -3026,8 +3246,8 @@
       </dsp:nvSpPr>
       <dsp:spPr>
         <a:xfrm>
-          <a:off x="2557122" y="4375965"/>
-          <a:ext cx="2553379" cy="303249"/>
+          <a:off x="2557122" y="4487038"/>
+          <a:ext cx="2553379" cy="320736"/>
         </a:xfrm>
         <a:prstGeom prst="rect">
           <a:avLst/>
@@ -3071,12 +3291,12 @@
         <a:fontRef idx="minor"/>
       </dsp:style>
       <dsp:txBody>
-        <a:bodyPr spcFirstLastPara="0" vert="horz" wrap="square" lIns="64008" tIns="11430" rIns="64008" bIns="11430" numCol="1" spcCol="1270" anchor="ctr" anchorCtr="0">
+        <a:bodyPr spcFirstLastPara="0" vert="horz" wrap="square" lIns="78232" tIns="13970" rIns="78232" bIns="13970" numCol="1" spcCol="1270" anchor="ctr" anchorCtr="0">
           <a:noAutofit/>
         </a:bodyPr>
         <a:lstStyle/>
         <a:p>
-          <a:pPr marL="0" lvl="0" indent="0" algn="ctr" defTabSz="400050">
+          <a:pPr marL="0" lvl="0" indent="0" algn="ctr" defTabSz="488950">
             <a:lnSpc>
               <a:spcPct val="90000"/>
             </a:lnSpc>
@@ -3089,14 +3309,14 @@
             <a:buNone/>
           </a:pPr>
           <a:r>
-            <a:rPr lang="en-US" sz="900" kern="1200"/>
+            <a:rPr lang="en-US" sz="1100" kern="1200"/>
             <a:t> Generate confusion matrix </a:t>
           </a:r>
         </a:p>
       </dsp:txBody>
       <dsp:txXfrm>
-        <a:off x="2557122" y="4375965"/>
-        <a:ext cx="2553379" cy="303249"/>
+        <a:off x="2557122" y="4487038"/>
+        <a:ext cx="2553379" cy="320736"/>
       </dsp:txXfrm>
     </dsp:sp>
     <dsp:sp modelId="{1EE82D71-DAC4-4817-8D44-D0AF7A982458}">
@@ -3106,8 +3326,8 @@
       </dsp:nvSpPr>
       <dsp:spPr>
         <a:xfrm>
-          <a:off x="5110502" y="4375965"/>
-          <a:ext cx="2553379" cy="303249"/>
+          <a:off x="5110502" y="4487038"/>
+          <a:ext cx="2553379" cy="320736"/>
         </a:xfrm>
         <a:prstGeom prst="rect">
           <a:avLst/>
@@ -3151,12 +3371,12 @@
         <a:fontRef idx="minor"/>
       </dsp:style>
       <dsp:txBody>
-        <a:bodyPr spcFirstLastPara="0" vert="horz" wrap="square" lIns="64008" tIns="11430" rIns="64008" bIns="11430" numCol="1" spcCol="1270" anchor="ctr" anchorCtr="0">
+        <a:bodyPr spcFirstLastPara="0" vert="horz" wrap="square" lIns="78232" tIns="13970" rIns="78232" bIns="13970" numCol="1" spcCol="1270" anchor="ctr" anchorCtr="0">
           <a:noAutofit/>
         </a:bodyPr>
         <a:lstStyle/>
         <a:p>
-          <a:pPr marL="0" lvl="0" indent="0" algn="ctr" defTabSz="400050">
+          <a:pPr marL="0" lvl="0" indent="0" algn="ctr" defTabSz="488950">
             <a:lnSpc>
               <a:spcPct val="90000"/>
             </a:lnSpc>
@@ -3169,14 +3389,14 @@
             <a:buNone/>
           </a:pPr>
           <a:r>
-            <a:rPr lang="en-US" sz="900" kern="1200"/>
+            <a:rPr lang="en-US" sz="1100" kern="1200"/>
             <a:t> Generate classification score  </a:t>
           </a:r>
         </a:p>
       </dsp:txBody>
       <dsp:txXfrm>
-        <a:off x="5110502" y="4375965"/>
-        <a:ext cx="2553379" cy="303249"/>
+        <a:off x="5110502" y="4487038"/>
+        <a:ext cx="2553379" cy="320736"/>
       </dsp:txXfrm>
     </dsp:sp>
     <dsp:sp modelId="{8BCA8C21-6FC0-4E05-8655-D21EF0A0173F}">
@@ -3186,8 +3406,8 @@
       </dsp:nvSpPr>
       <dsp:spPr>
         <a:xfrm rot="10800000">
-          <a:off x="0" y="3015655"/>
-          <a:ext cx="7667625" cy="1014213"/>
+          <a:off x="0" y="3048286"/>
+          <a:ext cx="7667625" cy="1072697"/>
         </a:xfrm>
         <a:prstGeom prst="upArrowCallout">
           <a:avLst/>
@@ -3229,12 +3449,12 @@
         </a:fontRef>
       </dsp:style>
       <dsp:txBody>
-        <a:bodyPr spcFirstLastPara="0" vert="horz" wrap="square" lIns="85344" tIns="85344" rIns="85344" bIns="85344" numCol="1" spcCol="1270" anchor="ctr" anchorCtr="0">
+        <a:bodyPr spcFirstLastPara="0" vert="horz" wrap="square" lIns="92456" tIns="92456" rIns="92456" bIns="92456" numCol="1" spcCol="1270" anchor="ctr" anchorCtr="0">
           <a:noAutofit/>
         </a:bodyPr>
         <a:lstStyle/>
         <a:p>
-          <a:pPr marL="0" lvl="0" indent="0" algn="ctr" defTabSz="533400">
+          <a:pPr marL="0" lvl="0" indent="0" algn="ctr" defTabSz="577850">
             <a:lnSpc>
               <a:spcPct val="90000"/>
             </a:lnSpc>
@@ -3247,14 +3467,14 @@
             <a:buNone/>
           </a:pPr>
           <a:r>
-            <a:rPr lang="en-US" sz="1200" kern="1200"/>
+            <a:rPr lang="en-US" sz="1300" kern="1200"/>
             <a:t>Logistic Regression</a:t>
           </a:r>
         </a:p>
       </dsp:txBody>
       <dsp:txXfrm rot="-10800000">
-        <a:off x="0" y="3015655"/>
-        <a:ext cx="7667625" cy="355988"/>
+        <a:off x="0" y="3048286"/>
+        <a:ext cx="7667625" cy="376516"/>
       </dsp:txXfrm>
     </dsp:sp>
     <dsp:sp modelId="{46DBE1E7-484B-43E6-A339-EED9B14AF43A}">
@@ -3264,8 +3484,8 @@
       </dsp:nvSpPr>
       <dsp:spPr>
         <a:xfrm>
-          <a:off x="3743" y="3371644"/>
-          <a:ext cx="2553379" cy="303249"/>
+          <a:off x="3743" y="3424803"/>
+          <a:ext cx="2553379" cy="320736"/>
         </a:xfrm>
         <a:prstGeom prst="rect">
           <a:avLst/>
@@ -3309,12 +3529,12 @@
         <a:fontRef idx="minor"/>
       </dsp:style>
       <dsp:txBody>
-        <a:bodyPr spcFirstLastPara="0" vert="horz" wrap="square" lIns="64008" tIns="11430" rIns="64008" bIns="11430" numCol="1" spcCol="1270" anchor="ctr" anchorCtr="0">
+        <a:bodyPr spcFirstLastPara="0" vert="horz" wrap="square" lIns="78232" tIns="13970" rIns="78232" bIns="13970" numCol="1" spcCol="1270" anchor="ctr" anchorCtr="0">
           <a:noAutofit/>
         </a:bodyPr>
         <a:lstStyle/>
         <a:p>
-          <a:pPr marL="0" lvl="0" indent="0" algn="ctr" defTabSz="400050">
+          <a:pPr marL="0" lvl="0" indent="0" algn="ctr" defTabSz="488950">
             <a:lnSpc>
               <a:spcPct val="90000"/>
             </a:lnSpc>
@@ -3327,14 +3547,14 @@
             <a:buNone/>
           </a:pPr>
           <a:r>
-            <a:rPr lang="en-US" sz="900" kern="1200"/>
+            <a:rPr lang="en-US" sz="1100" kern="1200"/>
             <a:t> Create Random Forest Classifier model </a:t>
           </a:r>
         </a:p>
       </dsp:txBody>
       <dsp:txXfrm>
-        <a:off x="3743" y="3371644"/>
-        <a:ext cx="2553379" cy="303249"/>
+        <a:off x="3743" y="3424803"/>
+        <a:ext cx="2553379" cy="320736"/>
       </dsp:txXfrm>
     </dsp:sp>
     <dsp:sp modelId="{57497B6D-3BA1-4E47-A2F7-FC4BEE29C848}">
@@ -3344,8 +3564,8 @@
       </dsp:nvSpPr>
       <dsp:spPr>
         <a:xfrm>
-          <a:off x="2557122" y="3371644"/>
-          <a:ext cx="2553379" cy="303249"/>
+          <a:off x="2557122" y="3424803"/>
+          <a:ext cx="2553379" cy="320736"/>
         </a:xfrm>
         <a:prstGeom prst="rect">
           <a:avLst/>
@@ -3389,12 +3609,12 @@
         <a:fontRef idx="minor"/>
       </dsp:style>
       <dsp:txBody>
-        <a:bodyPr spcFirstLastPara="0" vert="horz" wrap="square" lIns="64008" tIns="11430" rIns="64008" bIns="11430" numCol="1" spcCol="1270" anchor="ctr" anchorCtr="0">
+        <a:bodyPr spcFirstLastPara="0" vert="horz" wrap="square" lIns="78232" tIns="13970" rIns="78232" bIns="13970" numCol="1" spcCol="1270" anchor="ctr" anchorCtr="0">
           <a:noAutofit/>
         </a:bodyPr>
         <a:lstStyle/>
         <a:p>
-          <a:pPr marL="0" lvl="0" indent="0" algn="ctr" defTabSz="400050">
+          <a:pPr marL="0" lvl="0" indent="0" algn="ctr" defTabSz="488950">
             <a:lnSpc>
               <a:spcPct val="90000"/>
             </a:lnSpc>
@@ -3407,14 +3627,14 @@
             <a:buNone/>
           </a:pPr>
           <a:r>
-            <a:rPr lang="en-US" sz="900" kern="1200"/>
+            <a:rPr lang="en-US" sz="1100" kern="1200"/>
             <a:t>  Fit model</a:t>
           </a:r>
         </a:p>
       </dsp:txBody>
       <dsp:txXfrm>
-        <a:off x="2557122" y="3371644"/>
-        <a:ext cx="2553379" cy="303249"/>
+        <a:off x="2557122" y="3424803"/>
+        <a:ext cx="2553379" cy="320736"/>
       </dsp:txXfrm>
     </dsp:sp>
     <dsp:sp modelId="{72754D16-7051-4F3E-A4E6-DE78C23E8C63}">
@@ -3424,8 +3644,8 @@
       </dsp:nvSpPr>
       <dsp:spPr>
         <a:xfrm>
-          <a:off x="5110502" y="3371644"/>
-          <a:ext cx="2553379" cy="303249"/>
+          <a:off x="5110502" y="3424803"/>
+          <a:ext cx="2553379" cy="320736"/>
         </a:xfrm>
         <a:prstGeom prst="rect">
           <a:avLst/>
@@ -3469,12 +3689,12 @@
         <a:fontRef idx="minor"/>
       </dsp:style>
       <dsp:txBody>
-        <a:bodyPr spcFirstLastPara="0" vert="horz" wrap="square" lIns="64008" tIns="11430" rIns="64008" bIns="11430" numCol="1" spcCol="1270" anchor="ctr" anchorCtr="0">
+        <a:bodyPr spcFirstLastPara="0" vert="horz" wrap="square" lIns="78232" tIns="13970" rIns="78232" bIns="13970" numCol="1" spcCol="1270" anchor="ctr" anchorCtr="0">
           <a:noAutofit/>
         </a:bodyPr>
         <a:lstStyle/>
         <a:p>
-          <a:pPr marL="0" lvl="0" indent="0" algn="ctr" defTabSz="400050">
+          <a:pPr marL="0" lvl="0" indent="0" algn="ctr" defTabSz="488950">
             <a:lnSpc>
               <a:spcPct val="90000"/>
             </a:lnSpc>
@@ -3487,14 +3707,14 @@
             <a:buNone/>
           </a:pPr>
           <a:r>
-            <a:rPr lang="en-US" sz="900" kern="1200"/>
+            <a:rPr lang="en-US" sz="1100" kern="1200"/>
             <a:t> Validate and make predictions with testing data </a:t>
           </a:r>
         </a:p>
       </dsp:txBody>
       <dsp:txXfrm>
-        <a:off x="5110502" y="3371644"/>
-        <a:ext cx="2553379" cy="303249"/>
+        <a:off x="5110502" y="3424803"/>
+        <a:ext cx="2553379" cy="320736"/>
       </dsp:txXfrm>
     </dsp:sp>
     <dsp:sp modelId="{C00E6720-4E9A-4C34-9FDD-4390D5F8E945}">
@@ -3504,8 +3724,8 @@
       </dsp:nvSpPr>
       <dsp:spPr>
         <a:xfrm rot="10800000">
-          <a:off x="0" y="2011333"/>
-          <a:ext cx="7667625" cy="1014213"/>
+          <a:off x="0" y="1986050"/>
+          <a:ext cx="7667625" cy="1072697"/>
         </a:xfrm>
         <a:prstGeom prst="upArrowCallout">
           <a:avLst/>
@@ -3547,12 +3767,12 @@
         </a:fontRef>
       </dsp:style>
       <dsp:txBody>
-        <a:bodyPr spcFirstLastPara="0" vert="horz" wrap="square" lIns="85344" tIns="85344" rIns="85344" bIns="85344" numCol="1" spcCol="1270" anchor="ctr" anchorCtr="0">
+        <a:bodyPr spcFirstLastPara="0" vert="horz" wrap="square" lIns="92456" tIns="92456" rIns="92456" bIns="92456" numCol="1" spcCol="1270" anchor="ctr" anchorCtr="0">
           <a:noAutofit/>
         </a:bodyPr>
         <a:lstStyle/>
         <a:p>
-          <a:pPr marL="0" lvl="0" indent="0" algn="ctr" defTabSz="533400">
+          <a:pPr marL="0" lvl="0" indent="0" algn="ctr" defTabSz="577850">
             <a:lnSpc>
               <a:spcPct val="90000"/>
             </a:lnSpc>
@@ -3565,14 +3785,14 @@
             <a:buNone/>
           </a:pPr>
           <a:r>
-            <a:rPr lang="en-US" sz="1200" kern="1200"/>
+            <a:rPr lang="en-US" sz="1300" kern="1200"/>
             <a:t>Scale data </a:t>
           </a:r>
         </a:p>
       </dsp:txBody>
       <dsp:txXfrm rot="-10800000">
-        <a:off x="0" y="2011333"/>
-        <a:ext cx="7667625" cy="355988"/>
+        <a:off x="0" y="1986050"/>
+        <a:ext cx="7667625" cy="376516"/>
       </dsp:txXfrm>
     </dsp:sp>
     <dsp:sp modelId="{74F936A0-0B90-433E-B183-1653AB80FA8E}">
@@ -3582,8 +3802,8 @@
       </dsp:nvSpPr>
       <dsp:spPr>
         <a:xfrm>
-          <a:off x="3743" y="2367322"/>
-          <a:ext cx="2553379" cy="303249"/>
+          <a:off x="3743" y="2362567"/>
+          <a:ext cx="2553379" cy="320736"/>
         </a:xfrm>
         <a:prstGeom prst="rect">
           <a:avLst/>
@@ -3627,12 +3847,12 @@
         <a:fontRef idx="minor"/>
       </dsp:style>
       <dsp:txBody>
-        <a:bodyPr spcFirstLastPara="0" vert="horz" wrap="square" lIns="64008" tIns="11430" rIns="64008" bIns="11430" numCol="1" spcCol="1270" anchor="ctr" anchorCtr="0">
+        <a:bodyPr spcFirstLastPara="0" vert="horz" wrap="square" lIns="78232" tIns="13970" rIns="78232" bIns="13970" numCol="1" spcCol="1270" anchor="ctr" anchorCtr="0">
           <a:noAutofit/>
         </a:bodyPr>
         <a:lstStyle/>
         <a:p>
-          <a:pPr marL="0" lvl="0" indent="0" algn="ctr" defTabSz="400050">
+          <a:pPr marL="0" lvl="0" indent="0" algn="ctr" defTabSz="488950">
             <a:lnSpc>
               <a:spcPct val="90000"/>
             </a:lnSpc>
@@ -3645,14 +3865,14 @@
             <a:buNone/>
           </a:pPr>
           <a:r>
-            <a:rPr lang="en-US" sz="900" kern="1200"/>
+            <a:rPr lang="en-US" sz="1100" kern="1200"/>
             <a:t> Create StandardScaler instance</a:t>
           </a:r>
         </a:p>
       </dsp:txBody>
       <dsp:txXfrm>
-        <a:off x="3743" y="2367322"/>
-        <a:ext cx="2553379" cy="303249"/>
+        <a:off x="3743" y="2362567"/>
+        <a:ext cx="2553379" cy="320736"/>
       </dsp:txXfrm>
     </dsp:sp>
     <dsp:sp modelId="{7DFBE452-95C8-4941-8E6D-91BAFBC152A6}">
@@ -3662,8 +3882,8 @@
       </dsp:nvSpPr>
       <dsp:spPr>
         <a:xfrm>
-          <a:off x="2557122" y="2367322"/>
-          <a:ext cx="2553379" cy="303249"/>
+          <a:off x="2557122" y="2362567"/>
+          <a:ext cx="2553379" cy="320736"/>
         </a:xfrm>
         <a:prstGeom prst="rect">
           <a:avLst/>
@@ -3707,12 +3927,12 @@
         <a:fontRef idx="minor"/>
       </dsp:style>
       <dsp:txBody>
-        <a:bodyPr spcFirstLastPara="0" vert="horz" wrap="square" lIns="64008" tIns="11430" rIns="64008" bIns="11430" numCol="1" spcCol="1270" anchor="ctr" anchorCtr="0">
+        <a:bodyPr spcFirstLastPara="0" vert="horz" wrap="square" lIns="78232" tIns="13970" rIns="78232" bIns="13970" numCol="1" spcCol="1270" anchor="ctr" anchorCtr="0">
           <a:noAutofit/>
         </a:bodyPr>
         <a:lstStyle/>
         <a:p>
-          <a:pPr marL="0" lvl="0" indent="0" algn="ctr" defTabSz="400050">
+          <a:pPr marL="0" lvl="0" indent="0" algn="ctr" defTabSz="488950">
             <a:lnSpc>
               <a:spcPct val="90000"/>
             </a:lnSpc>
@@ -3725,14 +3945,14 @@
             <a:buNone/>
           </a:pPr>
           <a:r>
-            <a:rPr lang="en-US" sz="900" kern="1200"/>
+            <a:rPr lang="en-US" sz="1100" kern="1200"/>
             <a:t> Fit StandardScaler</a:t>
           </a:r>
         </a:p>
       </dsp:txBody>
       <dsp:txXfrm>
-        <a:off x="2557122" y="2367322"/>
-        <a:ext cx="2553379" cy="303249"/>
+        <a:off x="2557122" y="2362567"/>
+        <a:ext cx="2553379" cy="320736"/>
       </dsp:txXfrm>
     </dsp:sp>
     <dsp:sp modelId="{BA74029A-A115-46AF-8805-7045CBA77CF7}">
@@ -3742,8 +3962,8 @@
       </dsp:nvSpPr>
       <dsp:spPr>
         <a:xfrm>
-          <a:off x="5110502" y="2367322"/>
-          <a:ext cx="2553379" cy="303249"/>
+          <a:off x="5110502" y="2362567"/>
+          <a:ext cx="2553379" cy="320736"/>
         </a:xfrm>
         <a:prstGeom prst="rect">
           <a:avLst/>
@@ -3787,12 +4007,12 @@
         <a:fontRef idx="minor"/>
       </dsp:style>
       <dsp:txBody>
-        <a:bodyPr spcFirstLastPara="0" vert="horz" wrap="square" lIns="64008" tIns="11430" rIns="64008" bIns="11430" numCol="1" spcCol="1270" anchor="ctr" anchorCtr="0">
+        <a:bodyPr spcFirstLastPara="0" vert="horz" wrap="square" lIns="78232" tIns="13970" rIns="78232" bIns="13970" numCol="1" spcCol="1270" anchor="ctr" anchorCtr="0">
           <a:noAutofit/>
         </a:bodyPr>
         <a:lstStyle/>
         <a:p>
-          <a:pPr marL="0" lvl="0" indent="0" algn="ctr" defTabSz="400050">
+          <a:pPr marL="0" lvl="0" indent="0" algn="ctr" defTabSz="488950">
             <a:lnSpc>
               <a:spcPct val="90000"/>
             </a:lnSpc>
@@ -3805,14 +4025,14 @@
             <a:buNone/>
           </a:pPr>
           <a:r>
-            <a:rPr lang="en-US" sz="900" kern="1200"/>
+            <a:rPr lang="en-US" sz="1100" kern="1200"/>
             <a:t> Scale Data </a:t>
           </a:r>
         </a:p>
       </dsp:txBody>
       <dsp:txXfrm>
-        <a:off x="5110502" y="2367322"/>
-        <a:ext cx="2553379" cy="303249"/>
+        <a:off x="5110502" y="2362567"/>
+        <a:ext cx="2553379" cy="320736"/>
       </dsp:txXfrm>
     </dsp:sp>
     <dsp:sp modelId="{89E7C972-C2DD-4139-A9DA-EE82B4FD2A8F}">
@@ -3822,8 +4042,8 @@
       </dsp:nvSpPr>
       <dsp:spPr>
         <a:xfrm rot="10800000">
-          <a:off x="0" y="1007011"/>
-          <a:ext cx="7667625" cy="1014213"/>
+          <a:off x="0" y="1064177"/>
+          <a:ext cx="7667625" cy="932335"/>
         </a:xfrm>
         <a:prstGeom prst="upArrowCallout">
           <a:avLst/>
@@ -3865,12 +4085,12 @@
         </a:fontRef>
       </dsp:style>
       <dsp:txBody>
-        <a:bodyPr spcFirstLastPara="0" vert="horz" wrap="square" lIns="85344" tIns="85344" rIns="85344" bIns="85344" numCol="1" spcCol="1270" anchor="ctr" anchorCtr="0">
+        <a:bodyPr spcFirstLastPara="0" vert="horz" wrap="square" lIns="92456" tIns="92456" rIns="92456" bIns="92456" numCol="1" spcCol="1270" anchor="ctr" anchorCtr="0">
           <a:noAutofit/>
         </a:bodyPr>
         <a:lstStyle/>
         <a:p>
-          <a:pPr marL="0" lvl="0" indent="0" algn="ctr" defTabSz="533400">
+          <a:pPr marL="0" lvl="0" indent="0" algn="ctr" defTabSz="577850">
             <a:lnSpc>
               <a:spcPct val="90000"/>
             </a:lnSpc>
@@ -3883,14 +4103,14 @@
             <a:buNone/>
           </a:pPr>
           <a:r>
-            <a:rPr lang="en-US" sz="1200" kern="1200"/>
+            <a:rPr lang="en-US" sz="1300" kern="1200"/>
             <a:t>Split data into training and testing sets</a:t>
           </a:r>
         </a:p>
       </dsp:txBody>
       <dsp:txXfrm rot="10800000">
-        <a:off x="0" y="1007011"/>
-        <a:ext cx="7667625" cy="659005"/>
+        <a:off x="0" y="1064177"/>
+        <a:ext cx="7667625" cy="605803"/>
       </dsp:txXfrm>
     </dsp:sp>
     <dsp:sp modelId="{4D455A6B-BBAC-489E-B39C-3513501077DF}">
@@ -3900,8 +4120,8 @@
       </dsp:nvSpPr>
       <dsp:spPr>
         <a:xfrm rot="10800000">
-          <a:off x="0" y="2689"/>
-          <a:ext cx="7667625" cy="1014213"/>
+          <a:off x="0" y="1942"/>
+          <a:ext cx="7667625" cy="1072697"/>
         </a:xfrm>
         <a:prstGeom prst="upArrowCallout">
           <a:avLst/>
@@ -3943,12 +4163,12 @@
         </a:fontRef>
       </dsp:style>
       <dsp:txBody>
-        <a:bodyPr spcFirstLastPara="0" vert="horz" wrap="square" lIns="85344" tIns="85344" rIns="85344" bIns="85344" numCol="1" spcCol="1270" anchor="ctr" anchorCtr="0">
+        <a:bodyPr spcFirstLastPara="0" vert="horz" wrap="square" lIns="92456" tIns="92456" rIns="92456" bIns="92456" numCol="1" spcCol="1270" anchor="ctr" anchorCtr="0">
           <a:noAutofit/>
         </a:bodyPr>
         <a:lstStyle/>
         <a:p>
-          <a:pPr marL="0" lvl="0" indent="0" algn="ctr" defTabSz="533400">
+          <a:pPr marL="0" lvl="0" indent="0" algn="ctr" defTabSz="577850">
             <a:lnSpc>
               <a:spcPct val="90000"/>
             </a:lnSpc>
@@ -3961,14 +4181,14 @@
             <a:buNone/>
           </a:pPr>
           <a:r>
-            <a:rPr lang="en-US" sz="1200" kern="1200"/>
-            <a:t>Define Features and  Target</a:t>
+            <a:rPr lang="en-US" sz="1300" kern="1200"/>
+            <a:t>Define Features and Target</a:t>
           </a:r>
         </a:p>
       </dsp:txBody>
       <dsp:txXfrm rot="-10800000">
-        <a:off x="0" y="2689"/>
-        <a:ext cx="7667625" cy="355988"/>
+        <a:off x="0" y="1942"/>
+        <a:ext cx="7667625" cy="376516"/>
       </dsp:txXfrm>
     </dsp:sp>
     <dsp:sp modelId="{5AE7E526-E984-4BC4-8325-7830DB932F61}">
@@ -3978,8 +4198,8 @@
       </dsp:nvSpPr>
       <dsp:spPr>
         <a:xfrm>
-          <a:off x="0" y="358678"/>
-          <a:ext cx="3833812" cy="303249"/>
+          <a:off x="0" y="378458"/>
+          <a:ext cx="3833812" cy="320736"/>
         </a:xfrm>
         <a:prstGeom prst="rect">
           <a:avLst/>
@@ -4023,12 +4243,12 @@
         <a:fontRef idx="minor"/>
       </dsp:style>
       <dsp:txBody>
-        <a:bodyPr spcFirstLastPara="0" vert="horz" wrap="square" lIns="64008" tIns="11430" rIns="64008" bIns="11430" numCol="1" spcCol="1270" anchor="ctr" anchorCtr="0">
+        <a:bodyPr spcFirstLastPara="0" vert="horz" wrap="square" lIns="56896" tIns="10160" rIns="56896" bIns="10160" numCol="1" spcCol="1270" anchor="ctr" anchorCtr="0">
           <a:noAutofit/>
         </a:bodyPr>
         <a:lstStyle/>
         <a:p>
-          <a:pPr marL="0" lvl="0" indent="0" algn="ctr" defTabSz="400050">
+          <a:pPr marL="0" lvl="0" indent="0" algn="ctr" defTabSz="355600">
             <a:lnSpc>
               <a:spcPct val="90000"/>
             </a:lnSpc>
@@ -4041,14 +4261,18 @@
             <a:buNone/>
           </a:pPr>
           <a:r>
+            <a:rPr lang="en-US" sz="800" kern="1200"/>
+            <a:t> </a:t>
+          </a:r>
+          <a:r>
             <a:rPr lang="en-US" sz="900" kern="1200"/>
-            <a:t> Features: BMI, Smoker, Drink_Amount, Education, Gen_Health, Age, Exercise, Income, Medical_Care, Ethnicity, Sex, Diet_Fruit, Diet_Vegetables</a:t>
+            <a:t>Features: Race, High Cholesterol, High Blood Pressure, BMI, Smoking, Drinking, Education, General Health, Age, Exercise, Fruit, Vegetables, Income, Medcost and Sex</a:t>
           </a:r>
         </a:p>
       </dsp:txBody>
       <dsp:txXfrm>
-        <a:off x="0" y="358678"/>
-        <a:ext cx="3833812" cy="303249"/>
+        <a:off x="0" y="378458"/>
+        <a:ext cx="3833812" cy="320736"/>
       </dsp:txXfrm>
     </dsp:sp>
     <dsp:sp modelId="{5DFF0F06-EC09-44F5-9D3D-B9CC521A5FB3}">
@@ -4058,8 +4282,8 @@
       </dsp:nvSpPr>
       <dsp:spPr>
         <a:xfrm>
-          <a:off x="3833812" y="358678"/>
-          <a:ext cx="3833812" cy="303249"/>
+          <a:off x="3833812" y="378458"/>
+          <a:ext cx="3833812" cy="320736"/>
         </a:xfrm>
         <a:prstGeom prst="rect">
           <a:avLst/>
@@ -4103,12 +4327,12 @@
         <a:fontRef idx="minor"/>
       </dsp:style>
       <dsp:txBody>
-        <a:bodyPr spcFirstLastPara="0" vert="horz" wrap="square" lIns="64008" tIns="11430" rIns="64008" bIns="11430" numCol="1" spcCol="1270" anchor="ctr" anchorCtr="0">
+        <a:bodyPr spcFirstLastPara="0" vert="horz" wrap="square" lIns="135128" tIns="24130" rIns="135128" bIns="24130" numCol="1" spcCol="1270" anchor="ctr" anchorCtr="0">
           <a:noAutofit/>
         </a:bodyPr>
         <a:lstStyle/>
         <a:p>
-          <a:pPr marL="0" lvl="0" indent="0" algn="ctr" defTabSz="400050">
+          <a:pPr marL="0" lvl="0" indent="0" algn="ctr" defTabSz="844550">
             <a:lnSpc>
               <a:spcPct val="90000"/>
             </a:lnSpc>
@@ -4121,14 +4345,14 @@
             <a:buNone/>
           </a:pPr>
           <a:r>
-            <a:rPr lang="en-US" sz="900" kern="1200"/>
+            <a:rPr lang="en-US" sz="1900" kern="1200"/>
             <a:t> Target: Diabetes	</a:t>
           </a:r>
         </a:p>
       </dsp:txBody>
       <dsp:txXfrm>
-        <a:off x="3833812" y="358678"/>
-        <a:ext cx="3833812" cy="303249"/>
+        <a:off x="3833812" y="378458"/>
+        <a:ext cx="3833812" cy="320736"/>
       </dsp:txXfrm>
     </dsp:sp>
   </dsp:spTree>

</xml_diff>